<commit_message>
InteractButton of InteractiveItem is touched with self _input_event
</commit_message>
<xml_diff>
--- a/_docs/Notes.docx
+++ b/_docs/Notes.docx
@@ -11,13 +11,8 @@
         </w:numPr>
       </w:pPr>
       <w:r>
-        <w:t xml:space="preserve">Player uses 4 </w:t>
-      </w:r>
-      <w:proofErr w:type="spellStart"/>
-      <w:r>
-        <w:t>RayCasts</w:t>
-      </w:r>
-      <w:proofErr w:type="spellEnd"/>
+        <w:t>Player uses 4 RayCasts</w:t>
+      </w:r>
       <w:r>
         <w:t xml:space="preserve"> to detect Interactive Items</w:t>
       </w:r>
@@ -42,13 +37,8 @@
           <w:numId w:val="1"/>
         </w:numPr>
       </w:pPr>
-      <w:proofErr w:type="spellStart"/>
-      <w:r>
-        <w:t>RayCast</w:t>
-      </w:r>
-      <w:proofErr w:type="spellEnd"/>
-      <w:r>
-        <w:t xml:space="preserve"> is very thin and doesn’t block mouse click or screen touch</w:t>
+      <w:r>
+        <w:t>RayCast is very thin and doesn’t block mouse click or screen touch</w:t>
       </w:r>
     </w:p>
     <w:p>
@@ -84,15 +74,7 @@
         </w:numPr>
       </w:pPr>
       <w:r>
-        <w:t xml:space="preserve">Action button on the </w:t>
-      </w:r>
-      <w:proofErr w:type="spellStart"/>
-      <w:r>
-        <w:t>centre</w:t>
-      </w:r>
-      <w:proofErr w:type="spellEnd"/>
-      <w:r>
-        <w:t xml:space="preserve"> crosshair</w:t>
+        <w:t>Action button on the centre crosshair</w:t>
       </w:r>
     </w:p>
     <w:p>
@@ -103,6 +85,741 @@
           <w:numId w:val="1"/>
         </w:numPr>
       </w:pPr>
+      <w:r>
+        <w:t>Collision object signals are blocked by HUD</w:t>
+      </w:r>
+    </w:p>
+    <w:p>
+      <w:pPr>
+        <w:pStyle w:val="ListParagraph"/>
+        <w:numPr>
+          <w:ilvl w:val="1"/>
+          <w:numId w:val="1"/>
+        </w:numPr>
+      </w:pPr>
+      <w:r>
+        <w:t>_on_ActivateButton_input_event</w:t>
+      </w:r>
+    </w:p>
+    <w:p>
+      <w:pPr>
+        <w:pStyle w:val="ListParagraph"/>
+        <w:numPr>
+          <w:ilvl w:val="1"/>
+          <w:numId w:val="1"/>
+        </w:numPr>
+      </w:pPr>
+      <w:r>
+        <w:t>_on_InteractButton_mouse_entered</w:t>
+      </w:r>
+    </w:p>
+    <w:p>
+      <w:pPr>
+        <w:pStyle w:val="ListParagraph"/>
+        <w:numPr>
+          <w:ilvl w:val="1"/>
+          <w:numId w:val="1"/>
+        </w:numPr>
+      </w:pPr>
+      <w:r>
+        <w:t>_on_InteractButton_mouse_exited</w:t>
+      </w:r>
+    </w:p>
+    <w:p>
+      <w:pPr>
+        <w:pStyle w:val="ListParagraph"/>
+        <w:numPr>
+          <w:ilvl w:val="1"/>
+          <w:numId w:val="1"/>
+        </w:numPr>
+      </w:pPr>
+      <w:r>
+        <w:t>RayCast detects the object, but the signals of the object is blocked by HUD</w:t>
+      </w:r>
+    </w:p>
+    <w:p>
+      <w:pPr>
+        <w:pStyle w:val="ListParagraph"/>
+        <w:numPr>
+          <w:ilvl w:val="2"/>
+          <w:numId w:val="1"/>
+        </w:numPr>
+      </w:pPr>
+      <w:r>
+        <w:t>If HUD does not cover the object, signals respond</w:t>
+      </w:r>
+    </w:p>
+    <w:p>
+      <w:pPr>
+        <w:pStyle w:val="ListParagraph"/>
+        <w:numPr>
+          <w:ilvl w:val="0"/>
+          <w:numId w:val="1"/>
+        </w:numPr>
+      </w:pPr>
+      <w:r>
+        <w:t>### InteractiveItem</w:t>
+      </w:r>
+      <w:r>
+        <w:rPr>
+          <w:rFonts w:hint="eastAsia"/>
+        </w:rPr>
+        <w:t>관련</w:t>
+      </w:r>
+      <w:r>
+        <w:rPr>
+          <w:rFonts w:hint="eastAsia"/>
+        </w:rPr>
+        <w:t xml:space="preserve"> </w:t>
+      </w:r>
+      <w:r>
+        <w:t>###</w:t>
+      </w:r>
+    </w:p>
+    <w:p>
+      <w:pPr>
+        <w:pStyle w:val="ListParagraph"/>
+        <w:numPr>
+          <w:ilvl w:val="1"/>
+          <w:numId w:val="1"/>
+        </w:numPr>
+      </w:pPr>
+      <w:r>
+        <w:rPr>
+          <w:rFonts w:hint="eastAsia"/>
+        </w:rPr>
+        <w:t>P</w:t>
+      </w:r>
+      <w:r>
+        <w:t>layer</w:t>
+      </w:r>
+      <w:r>
+        <w:rPr>
+          <w:rFonts w:hint="eastAsia"/>
+        </w:rPr>
+        <w:t>가</w:t>
+      </w:r>
+      <w:r>
+        <w:rPr>
+          <w:rFonts w:hint="eastAsia"/>
+        </w:rPr>
+        <w:t xml:space="preserve"> </w:t>
+      </w:r>
+      <w:r>
+        <w:rPr>
+          <w:rFonts w:hint="eastAsia"/>
+        </w:rPr>
+        <w:t>접근</w:t>
+      </w:r>
+      <w:r>
+        <w:rPr>
+          <w:rFonts w:hint="eastAsia"/>
+        </w:rPr>
+        <w:t xml:space="preserve"> </w:t>
+      </w:r>
+      <w:r>
+        <w:rPr>
+          <w:rFonts w:hint="eastAsia"/>
+        </w:rPr>
+        <w:t>후</w:t>
+      </w:r>
+      <w:r>
+        <w:rPr>
+          <w:rFonts w:hint="eastAsia"/>
+        </w:rPr>
+        <w:t xml:space="preserve"> </w:t>
+      </w:r>
+      <w:r>
+        <w:t>active_button</w:t>
+      </w:r>
+      <w:r>
+        <w:rPr>
+          <w:rFonts w:hint="eastAsia"/>
+        </w:rPr>
+        <w:t>이</w:t>
+      </w:r>
+      <w:r>
+        <w:rPr>
+          <w:rFonts w:hint="eastAsia"/>
+        </w:rPr>
+        <w:t xml:space="preserve"> </w:t>
+      </w:r>
+      <w:r>
+        <w:rPr>
+          <w:rFonts w:hint="eastAsia"/>
+        </w:rPr>
+        <w:t>활성화</w:t>
+      </w:r>
+      <w:r>
+        <w:rPr>
+          <w:rFonts w:hint="eastAsia"/>
+        </w:rPr>
+        <w:t xml:space="preserve"> </w:t>
+      </w:r>
+      <w:r>
+        <w:rPr>
+          <w:rFonts w:hint="eastAsia"/>
+        </w:rPr>
+        <w:t>되고</w:t>
+      </w:r>
+      <w:r>
+        <w:rPr>
+          <w:rFonts w:hint="eastAsia"/>
+        </w:rPr>
+        <w:t>,</w:t>
+      </w:r>
+      <w:r>
+        <w:t xml:space="preserve"> </w:t>
+      </w:r>
+      <w:r>
+        <w:rPr>
+          <w:rFonts w:hint="eastAsia"/>
+        </w:rPr>
+        <w:t>사용자가</w:t>
+      </w:r>
+      <w:r>
+        <w:rPr>
+          <w:rFonts w:hint="eastAsia"/>
+        </w:rPr>
+        <w:t xml:space="preserve"> </w:t>
+      </w:r>
+      <w:r>
+        <w:rPr>
+          <w:rFonts w:hint="eastAsia"/>
+        </w:rPr>
+        <w:t>이를</w:t>
+      </w:r>
+      <w:r>
+        <w:rPr>
+          <w:rFonts w:hint="eastAsia"/>
+        </w:rPr>
+        <w:t xml:space="preserve"> </w:t>
+      </w:r>
+      <w:r>
+        <w:rPr>
+          <w:rFonts w:hint="eastAsia"/>
+        </w:rPr>
+        <w:t>터치시</w:t>
+      </w:r>
+      <w:r>
+        <w:rPr>
+          <w:rFonts w:hint="eastAsia"/>
+        </w:rPr>
+        <w:t xml:space="preserve"> </w:t>
+      </w:r>
+      <w:r>
+        <w:t>2</w:t>
+      </w:r>
+      <w:r>
+        <w:rPr>
+          <w:rFonts w:hint="eastAsia"/>
+        </w:rPr>
+        <w:t>가지</w:t>
+      </w:r>
+      <w:r>
+        <w:rPr>
+          <w:rFonts w:hint="eastAsia"/>
+        </w:rPr>
+        <w:t xml:space="preserve"> </w:t>
+      </w:r>
+      <w:r>
+        <w:rPr>
+          <w:rFonts w:hint="eastAsia"/>
+        </w:rPr>
+        <w:t>옵션</w:t>
+      </w:r>
+      <w:r>
+        <w:rPr>
+          <w:rFonts w:hint="eastAsia"/>
+        </w:rPr>
+        <w:t>:</w:t>
+      </w:r>
+    </w:p>
+    <w:p>
+      <w:pPr>
+        <w:pStyle w:val="ListParagraph"/>
+        <w:numPr>
+          <w:ilvl w:val="2"/>
+          <w:numId w:val="1"/>
+        </w:numPr>
+      </w:pPr>
+      <w:r>
+        <w:rPr>
+          <w:rFonts w:hint="eastAsia"/>
+        </w:rPr>
+        <w:t>I</w:t>
+      </w:r>
+      <w:r>
+        <w:t>nteractive</w:t>
+      </w:r>
+      <w:r>
+        <w:rPr>
+          <w:rFonts w:hint="eastAsia"/>
+        </w:rPr>
+        <w:t>자체의</w:t>
+      </w:r>
+      <w:r>
+        <w:rPr>
+          <w:rFonts w:hint="eastAsia"/>
+        </w:rPr>
+        <w:t xml:space="preserve"> </w:t>
+      </w:r>
+      <w:r>
+        <w:t>_input_event</w:t>
+      </w:r>
+      <w:r>
+        <w:rPr>
+          <w:rFonts w:hint="eastAsia"/>
+        </w:rPr>
+        <w:t>사용</w:t>
+      </w:r>
+    </w:p>
+    <w:p>
+      <w:pPr>
+        <w:pStyle w:val="ListParagraph"/>
+        <w:numPr>
+          <w:ilvl w:val="3"/>
+          <w:numId w:val="1"/>
+        </w:numPr>
+      </w:pPr>
+      <w:r>
+        <w:rPr>
+          <w:rFonts w:hint="eastAsia"/>
+        </w:rPr>
+        <w:t>이</w:t>
+      </w:r>
+      <w:r>
+        <w:rPr>
+          <w:rFonts w:hint="eastAsia"/>
+        </w:rPr>
+        <w:t xml:space="preserve"> </w:t>
+      </w:r>
+      <w:r>
+        <w:rPr>
+          <w:rFonts w:hint="eastAsia"/>
+        </w:rPr>
+        <w:t>경우</w:t>
+      </w:r>
+      <w:r>
+        <w:rPr>
+          <w:rFonts w:hint="eastAsia"/>
+        </w:rPr>
+        <w:t xml:space="preserve"> </w:t>
+      </w:r>
+      <w:r>
+        <w:t>Interactive</w:t>
+      </w:r>
+      <w:r>
+        <w:rPr>
+          <w:rFonts w:hint="eastAsia"/>
+        </w:rPr>
+        <w:t>의</w:t>
+      </w:r>
+      <w:r>
+        <w:rPr>
+          <w:rFonts w:hint="eastAsia"/>
+        </w:rPr>
+        <w:t xml:space="preserve"> </w:t>
+      </w:r>
+      <w:r>
+        <w:rPr>
+          <w:rFonts w:hint="eastAsia"/>
+        </w:rPr>
+        <w:t>정보를</w:t>
+      </w:r>
+      <w:r>
+        <w:rPr>
+          <w:rFonts w:hint="eastAsia"/>
+        </w:rPr>
+        <w:t xml:space="preserve"> </w:t>
+      </w:r>
+      <w:r>
+        <w:t>Player</w:t>
+      </w:r>
+      <w:r>
+        <w:rPr>
+          <w:rFonts w:hint="eastAsia"/>
+        </w:rPr>
+        <w:t>에게</w:t>
+      </w:r>
+      <w:r>
+        <w:rPr>
+          <w:rFonts w:hint="eastAsia"/>
+        </w:rPr>
+        <w:t xml:space="preserve"> </w:t>
+      </w:r>
+      <w:r>
+        <w:rPr>
+          <w:rFonts w:hint="eastAsia"/>
+        </w:rPr>
+        <w:t>전할</w:t>
+      </w:r>
+      <w:r>
+        <w:rPr>
+          <w:rFonts w:hint="eastAsia"/>
+        </w:rPr>
+        <w:t xml:space="preserve"> </w:t>
+      </w:r>
+      <w:r>
+        <w:rPr>
+          <w:rFonts w:hint="eastAsia"/>
+        </w:rPr>
+        <w:t>하기</w:t>
+      </w:r>
+      <w:r>
+        <w:rPr>
+          <w:rFonts w:hint="eastAsia"/>
+        </w:rPr>
+        <w:t xml:space="preserve"> </w:t>
+      </w:r>
+      <w:r>
+        <w:rPr>
+          <w:rFonts w:hint="eastAsia"/>
+        </w:rPr>
+        <w:t>위해</w:t>
+      </w:r>
+      <w:r>
+        <w:rPr>
+          <w:rFonts w:hint="eastAsia"/>
+        </w:rPr>
+        <w:t xml:space="preserve"> </w:t>
+      </w:r>
+      <w:r>
+        <w:rPr>
+          <w:rFonts w:hint="eastAsia"/>
+        </w:rPr>
+        <w:t>추가</w:t>
+      </w:r>
+      <w:r>
+        <w:rPr>
+          <w:rFonts w:hint="eastAsia"/>
+        </w:rPr>
+        <w:t xml:space="preserve"> </w:t>
+      </w:r>
+      <w:r>
+        <w:rPr>
+          <w:rFonts w:hint="eastAsia"/>
+        </w:rPr>
+        <w:t>과정이</w:t>
+      </w:r>
+      <w:r>
+        <w:rPr>
+          <w:rFonts w:hint="eastAsia"/>
+        </w:rPr>
+        <w:t xml:space="preserve"> </w:t>
+      </w:r>
+      <w:r>
+        <w:rPr>
+          <w:rFonts w:hint="eastAsia"/>
+        </w:rPr>
+        <w:t>필요</w:t>
+      </w:r>
+    </w:p>
+    <w:p>
+      <w:pPr>
+        <w:pStyle w:val="ListParagraph"/>
+        <w:numPr>
+          <w:ilvl w:val="2"/>
+          <w:numId w:val="1"/>
+        </w:numPr>
+      </w:pPr>
+      <w:r>
+        <w:t>Player</w:t>
+      </w:r>
+      <w:r>
+        <w:rPr>
+          <w:rFonts w:hint="eastAsia"/>
+        </w:rPr>
+        <w:t>가</w:t>
+      </w:r>
+      <w:r>
+        <w:rPr>
+          <w:rFonts w:hint="eastAsia"/>
+        </w:rPr>
+        <w:t xml:space="preserve"> </w:t>
+      </w:r>
+      <w:r>
+        <w:t>raycast</w:t>
+      </w:r>
+      <w:r>
+        <w:rPr>
+          <w:rFonts w:hint="eastAsia"/>
+        </w:rPr>
+        <w:t>를</w:t>
+      </w:r>
+      <w:r>
+        <w:rPr>
+          <w:rFonts w:hint="eastAsia"/>
+        </w:rPr>
+        <w:t xml:space="preserve"> </w:t>
+      </w:r>
+      <w:r>
+        <w:rPr>
+          <w:rFonts w:hint="eastAsia"/>
+        </w:rPr>
+        <w:t>사용해서</w:t>
+      </w:r>
+      <w:r>
+        <w:rPr>
+          <w:rFonts w:hint="eastAsia"/>
+        </w:rPr>
+        <w:t xml:space="preserve"> </w:t>
+      </w:r>
+      <w:r>
+        <w:rPr>
+          <w:rFonts w:hint="eastAsia"/>
+        </w:rPr>
+        <w:t>터치하면</w:t>
+      </w:r>
+      <w:r>
+        <w:rPr>
+          <w:rFonts w:hint="eastAsia"/>
+        </w:rPr>
+        <w:t>,</w:t>
+      </w:r>
+      <w:r>
+        <w:t xml:space="preserve"> raycast </w:t>
+      </w:r>
+      <w:r>
+        <w:rPr>
+          <w:rFonts w:hint="eastAsia"/>
+        </w:rPr>
+        <w:t>c</w:t>
+      </w:r>
+      <w:r>
+        <w:t>olliding</w:t>
+      </w:r>
+      <w:r>
+        <w:rPr>
+          <w:rFonts w:hint="eastAsia"/>
+        </w:rPr>
+        <w:t>정보에서</w:t>
+      </w:r>
+      <w:r>
+        <w:rPr>
+          <w:rFonts w:hint="eastAsia"/>
+        </w:rPr>
+        <w:t xml:space="preserve"> </w:t>
+      </w:r>
+      <w:r>
+        <w:rPr>
+          <w:rFonts w:hint="eastAsia"/>
+        </w:rPr>
+        <w:t>곧바로</w:t>
+      </w:r>
+      <w:r>
+        <w:rPr>
+          <w:rFonts w:hint="eastAsia"/>
+        </w:rPr>
+        <w:t xml:space="preserve"> </w:t>
+      </w:r>
+      <w:r>
+        <w:t>InteractiveItem</w:t>
+      </w:r>
+      <w:r>
+        <w:rPr>
+          <w:rFonts w:hint="eastAsia"/>
+        </w:rPr>
+        <w:t>정보를</w:t>
+      </w:r>
+    </w:p>
+    <w:p>
+      <w:pPr>
+        <w:pStyle w:val="ListParagraph"/>
+        <w:numPr>
+          <w:ilvl w:val="1"/>
+          <w:numId w:val="1"/>
+        </w:numPr>
+      </w:pPr>
+      <w:r>
+        <w:rPr>
+          <w:rFonts w:hint="eastAsia"/>
+        </w:rPr>
+        <w:t>그래서</w:t>
+      </w:r>
+      <w:r>
+        <w:rPr>
+          <w:rFonts w:hint="eastAsia"/>
+        </w:rPr>
+        <w:t>,</w:t>
+      </w:r>
+      <w:r>
+        <w:t xml:space="preserve"> </w:t>
+      </w:r>
+      <w:r>
+        <w:rPr>
+          <w:rFonts w:hint="eastAsia"/>
+        </w:rPr>
+        <w:t>처음에는</w:t>
+      </w:r>
+      <w:r>
+        <w:rPr>
+          <w:rFonts w:hint="eastAsia"/>
+        </w:rPr>
+        <w:t xml:space="preserve"> </w:t>
+      </w:r>
+      <w:r>
+        <w:rPr>
+          <w:rFonts w:hint="eastAsia"/>
+        </w:rPr>
+        <w:t>위의</w:t>
+      </w:r>
+      <w:r>
+        <w:rPr>
+          <w:rFonts w:hint="eastAsia"/>
+        </w:rPr>
+        <w:t xml:space="preserve"> </w:t>
+      </w:r>
+      <w:r>
+        <w:rPr>
+          <w:rFonts w:hint="eastAsia"/>
+        </w:rPr>
+        <w:t>첫번째</w:t>
+      </w:r>
+      <w:r>
+        <w:rPr>
+          <w:rFonts w:hint="eastAsia"/>
+        </w:rPr>
+        <w:t xml:space="preserve"> </w:t>
+      </w:r>
+      <w:r>
+        <w:rPr>
+          <w:rFonts w:hint="eastAsia"/>
+        </w:rPr>
+        <w:t>방법으로</w:t>
+      </w:r>
+      <w:r>
+        <w:rPr>
+          <w:rFonts w:hint="eastAsia"/>
+        </w:rPr>
+        <w:t xml:space="preserve"> </w:t>
+      </w:r>
+      <w:r>
+        <w:rPr>
+          <w:rFonts w:hint="eastAsia"/>
+        </w:rPr>
+        <w:t>시작하였으나</w:t>
+      </w:r>
+      <w:r>
+        <w:rPr>
+          <w:rFonts w:hint="eastAsia"/>
+        </w:rPr>
+        <w:t>,</w:t>
+      </w:r>
+      <w:r>
+        <w:t xml:space="preserve"> </w:t>
+      </w:r>
+      <w:r>
+        <w:rPr>
+          <w:rFonts w:hint="eastAsia"/>
+        </w:rPr>
+        <w:t>필요한</w:t>
+      </w:r>
+      <w:r>
+        <w:rPr>
+          <w:rFonts w:hint="eastAsia"/>
+        </w:rPr>
+        <w:t xml:space="preserve"> </w:t>
+      </w:r>
+      <w:r>
+        <w:rPr>
+          <w:rFonts w:hint="eastAsia"/>
+        </w:rPr>
+        <w:t>추가</w:t>
+      </w:r>
+      <w:r>
+        <w:rPr>
+          <w:rFonts w:hint="eastAsia"/>
+        </w:rPr>
+        <w:t xml:space="preserve"> </w:t>
+      </w:r>
+      <w:r>
+        <w:rPr>
+          <w:rFonts w:hint="eastAsia"/>
+        </w:rPr>
+        <w:t>과정을</w:t>
+      </w:r>
+      <w:r>
+        <w:rPr>
+          <w:rFonts w:hint="eastAsia"/>
+        </w:rPr>
+        <w:t xml:space="preserve"> </w:t>
+      </w:r>
+      <w:r>
+        <w:rPr>
+          <w:rFonts w:hint="eastAsia"/>
+        </w:rPr>
+        <w:t>피하기</w:t>
+      </w:r>
+      <w:r>
+        <w:rPr>
+          <w:rFonts w:hint="eastAsia"/>
+        </w:rPr>
+        <w:t xml:space="preserve"> </w:t>
+      </w:r>
+      <w:r>
+        <w:rPr>
+          <w:rFonts w:hint="eastAsia"/>
+        </w:rPr>
+        <w:t>위해</w:t>
+      </w:r>
+      <w:r>
+        <w:rPr>
+          <w:rFonts w:hint="eastAsia"/>
+        </w:rPr>
+        <w:t>,</w:t>
+      </w:r>
+      <w:r>
+        <w:t xml:space="preserve"> </w:t>
+      </w:r>
+      <w:r>
+        <w:rPr>
+          <w:rFonts w:hint="eastAsia"/>
+        </w:rPr>
+        <w:t>위의</w:t>
+      </w:r>
+      <w:r>
+        <w:rPr>
+          <w:rFonts w:hint="eastAsia"/>
+        </w:rPr>
+        <w:t xml:space="preserve"> </w:t>
+      </w:r>
+      <w:r>
+        <w:rPr>
+          <w:rFonts w:hint="eastAsia"/>
+        </w:rPr>
+        <w:t>두번째</w:t>
+      </w:r>
+      <w:r>
+        <w:rPr>
+          <w:rFonts w:hint="eastAsia"/>
+        </w:rPr>
+        <w:t xml:space="preserve"> </w:t>
+      </w:r>
+      <w:r>
+        <w:rPr>
+          <w:rFonts w:hint="eastAsia"/>
+        </w:rPr>
+        <w:t>방법으로</w:t>
+      </w:r>
+      <w:r>
+        <w:rPr>
+          <w:rFonts w:hint="eastAsia"/>
+        </w:rPr>
+        <w:t xml:space="preserve"> </w:t>
+      </w:r>
+      <w:r>
+        <w:rPr>
+          <w:rFonts w:hint="eastAsia"/>
+        </w:rPr>
+        <w:t>전환</w:t>
+      </w:r>
+      <w:r>
+        <w:rPr>
+          <w:rFonts w:hint="eastAsia"/>
+        </w:rPr>
+        <w:t>.</w:t>
+      </w:r>
     </w:p>
     <w:sectPr>
       <w:pgSz w:w="12240" w:h="15840"/>
@@ -144,7 +861,7 @@
         <w:rFonts w:ascii="Courier New" w:hAnsi="Courier New" w:cs="Courier New" w:hint="default"/>
       </w:rPr>
     </w:lvl>
-    <w:lvl w:ilvl="2" w:tplc="04090005" w:tentative="1">
+    <w:lvl w:ilvl="2" w:tplc="04090005">
       <w:start w:val="1"/>
       <w:numFmt w:val="bullet"/>
       <w:lvlText w:val=""/>
@@ -156,7 +873,7 @@
         <w:rFonts w:ascii="Wingdings" w:hAnsi="Wingdings" w:hint="default"/>
       </w:rPr>
     </w:lvl>
-    <w:lvl w:ilvl="3" w:tplc="04090001" w:tentative="1">
+    <w:lvl w:ilvl="3" w:tplc="04090001">
       <w:start w:val="1"/>
       <w:numFmt w:val="bullet"/>
       <w:lvlText w:val=""/>

</xml_diff>

<commit_message>
before turning camera angle back to +z
</commit_message>
<xml_diff>
--- a/_docs/Notes.docx
+++ b/_docs/Notes.docx
@@ -704,6 +704,59 @@
         <w:rPr>
           <w:rFonts w:hint="eastAsia"/>
         </w:rPr>
+        <w:t xml:space="preserve"> </w:t>
+      </w:r>
+      <w:r>
+        <w:t>(</w:t>
+      </w:r>
+      <w:r>
+        <w:rPr>
+          <w:i/>
+          <w:iCs/>
+          <w:color w:val="0070C0"/>
+        </w:rPr>
+        <w:t xml:space="preserve">git commit: </w:t>
+      </w:r>
+      <w:r>
+        <w:rPr>
+          <w:rFonts w:ascii="Lucida Console" w:hAnsi="Lucida Console" w:cs="Lucida Console"/>
+          <w:i/>
+          <w:iCs/>
+          <w:color w:val="0070C0"/>
+          <w:sz w:val="18"/>
+          <w:szCs w:val="18"/>
+        </w:rPr>
+        <w:t>InteractButton of InteractiveItem is touched with self _input_event</w:t>
+      </w:r>
+      <w:r>
+        <w:rPr>
+          <w:rFonts w:ascii="Lucida Console" w:hAnsi="Lucida Console" w:cs="Lucida Console"/>
+          <w:i/>
+          <w:iCs/>
+          <w:color w:val="0070C0"/>
+          <w:sz w:val="18"/>
+          <w:szCs w:val="18"/>
+        </w:rPr>
+        <w:t xml:space="preserve">. </w:t>
+      </w:r>
+      <w:r>
+        <w:rPr>
+          <w:rFonts w:ascii="Lucida Console" w:hAnsi="Lucida Console" w:cs="Lucida Console"/>
+          <w:i/>
+          <w:iCs/>
+          <w:color w:val="0070C0"/>
+          <w:sz w:val="18"/>
+          <w:szCs w:val="18"/>
+        </w:rPr>
+        <w:t>Date:   Sun Nov 21 08:04:45 2021 +0800</w:t>
+      </w:r>
+      <w:r>
+        <w:t>)</w:t>
+      </w:r>
+      <w:r>
+        <w:rPr>
+          <w:rFonts w:hint="eastAsia"/>
+        </w:rPr>
         <w:t>,</w:t>
       </w:r>
       <w:r>
@@ -820,6 +873,15 @@
         </w:rPr>
         <w:t>.</w:t>
       </w:r>
+    </w:p>
+    <w:p>
+      <w:pPr>
+        <w:pStyle w:val="ListParagraph"/>
+        <w:numPr>
+          <w:ilvl w:val="0"/>
+          <w:numId w:val="1"/>
+        </w:numPr>
+      </w:pPr>
     </w:p>
     <w:sectPr>
       <w:pgSz w:w="12240" w:h="15840"/>

</xml_diff>